<commit_message>
Updated to include final performance reviews
Applications tested against performance measure. Found to be no considerable difference in times.
</commit_message>
<xml_diff>
--- a/Analysis of Alternatives.docx
+++ b/Analysis of Alternatives.docx
@@ -1,6 +1,6 @@
 
 <file path=word/document.xml><?xml version="1.0" encoding="utf-8"?>
-<w:document xmlns:wpc="http://schemas.microsoft.com/office/word/2010/wordprocessingCanvas" xmlns:cx="http://schemas.microsoft.com/office/drawing/2014/chartex" xmlns:cx1="http://schemas.microsoft.com/office/drawing/2015/9/8/chartex" xmlns:mc="http://schemas.openxmlformats.org/markup-compatibility/2006" xmlns:o="urn:schemas-microsoft-com:office:office" xmlns:r="http://schemas.openxmlformats.org/officeDocument/2006/relationships" xmlns:m="http://schemas.openxmlformats.org/officeDocument/2006/math" xmlns:v="urn:schemas-microsoft-com:vml" xmlns:wp14="http://schemas.microsoft.com/office/word/2010/wordprocessingDrawing" xmlns:wp="http://schemas.openxmlformats.org/drawingml/2006/wordprocessingDrawing" xmlns:w10="urn:schemas-microsoft-com:office:word" xmlns:w="http://schemas.openxmlformats.org/wordprocessingml/2006/main" xmlns:w14="http://schemas.microsoft.com/office/word/2010/wordml" xmlns:w15="http://schemas.microsoft.com/office/word/2012/wordml" xmlns:w16se="http://schemas.microsoft.com/office/word/2015/wordml/symex" xmlns:wpg="http://schemas.microsoft.com/office/word/2010/wordprocessingGroup" xmlns:wpi="http://schemas.microsoft.com/office/word/2010/wordprocessingInk" xmlns:wne="http://schemas.microsoft.com/office/word/2006/wordml" xmlns:wps="http://schemas.microsoft.com/office/word/2010/wordprocessingShape" mc:Ignorable="w14 w15 w16se wp14">
+<w:document xmlns:wpc="http://schemas.microsoft.com/office/word/2010/wordprocessingCanvas" xmlns:cx="http://schemas.microsoft.com/office/drawing/2014/chartex" xmlns:cx1="http://schemas.microsoft.com/office/drawing/2015/9/8/chartex" xmlns:cx2="http://schemas.microsoft.com/office/drawing/2015/10/21/chartex" xmlns:cx3="http://schemas.microsoft.com/office/drawing/2016/5/9/chartex" xmlns:cx4="http://schemas.microsoft.com/office/drawing/2016/5/10/chartex" xmlns:cx5="http://schemas.microsoft.com/office/drawing/2016/5/11/chartex" xmlns:cx6="http://schemas.microsoft.com/office/drawing/2016/5/12/chartex" xmlns:cx7="http://schemas.microsoft.com/office/drawing/2016/5/13/chartex" xmlns:cx8="http://schemas.microsoft.com/office/drawing/2016/5/14/chartex" xmlns:mc="http://schemas.openxmlformats.org/markup-compatibility/2006" xmlns:aink="http://schemas.microsoft.com/office/drawing/2016/ink" xmlns:am3d="http://schemas.microsoft.com/office/drawing/2017/model3d" xmlns:o="urn:schemas-microsoft-com:office:office" xmlns:r="http://schemas.openxmlformats.org/officeDocument/2006/relationships" xmlns:m="http://schemas.openxmlformats.org/officeDocument/2006/math" xmlns:v="urn:schemas-microsoft-com:vml" xmlns:wp14="http://schemas.microsoft.com/office/word/2010/wordprocessingDrawing" xmlns:wp="http://schemas.openxmlformats.org/drawingml/2006/wordprocessingDrawing" xmlns:w10="urn:schemas-microsoft-com:office:word" xmlns:w="http://schemas.openxmlformats.org/wordprocessingml/2006/main" xmlns:w14="http://schemas.microsoft.com/office/word/2010/wordml" xmlns:w15="http://schemas.microsoft.com/office/word/2012/wordml" xmlns:w16cid="http://schemas.microsoft.com/office/word/2016/wordml/cid" xmlns:w16se="http://schemas.microsoft.com/office/word/2015/wordml/symex" xmlns:wpg="http://schemas.microsoft.com/office/word/2010/wordprocessingGroup" xmlns:wpi="http://schemas.microsoft.com/office/word/2010/wordprocessingInk" xmlns:wne="http://schemas.microsoft.com/office/word/2006/wordml" xmlns:wps="http://schemas.microsoft.com/office/word/2010/wordprocessingShape" mc:Ignorable="w14 w15 w16se w16cid wp14">
   <w:body>
     <w:p>
       <w:pPr>
@@ -31,30 +31,27 @@
         <w:pStyle w:val="Standard"/>
       </w:pPr>
       <w:r>
-        <w:t>The aim of this report is to analyse two different methods of implementing an application</w:t>
+        <w:t xml:space="preserve">The aim of this report is to analyse two different methods of implementing an application. </w:t>
+      </w:r>
+      <w:r>
+        <w:t>One application is required push motion sensor data to a database and the other</w:t>
+      </w:r>
+      <w:r>
+        <w:t xml:space="preserve"> is required to listen</w:t>
+      </w:r>
+      <w:r>
+        <w:t xml:space="preserve"> to the database and send email</w:t>
+      </w:r>
+      <w:r>
+        <w:t>s</w:t>
+      </w:r>
+      <w:r>
+        <w:t xml:space="preserve"> based on motion sensor data</w:t>
       </w:r>
       <w:r>
         <w:t xml:space="preserve">. </w:t>
       </w:r>
       <w:r>
-        <w:t>One application is required push motion sensor data to a database and the other</w:t>
-      </w:r>
-      <w:r>
-        <w:t xml:space="preserve"> is required to listen</w:t>
-      </w:r>
-      <w:r>
-        <w:t xml:space="preserve"> to the database and send email</w:t>
-      </w:r>
-      <w:r>
-        <w:t>s</w:t>
-      </w:r>
-      <w:r>
-        <w:t xml:space="preserve"> based on motion sensor data</w:t>
-      </w:r>
-      <w:r>
-        <w:t xml:space="preserve">. </w:t>
-      </w:r>
-      <w:r>
         <w:t xml:space="preserve">The </w:t>
       </w:r>
       <w:r>
@@ -66,16 +63,14 @@
       <w:r>
         <w:t xml:space="preserve"> using an Arduino Uno board.</w:t>
       </w:r>
-      <w:bookmarkStart w:id="3" w:name="_GoBack"/>
-      <w:bookmarkEnd w:id="3"/>
     </w:p>
     <w:p>
       <w:pPr>
         <w:pStyle w:val="Heading1"/>
         <w:spacing w:before="200"/>
       </w:pPr>
-      <w:bookmarkStart w:id="4" w:name="_ojl7egb8rsaq"/>
-      <w:bookmarkEnd w:id="4"/>
+      <w:bookmarkStart w:id="3" w:name="_ojl7egb8rsaq"/>
+      <w:bookmarkEnd w:id="3"/>
       <w:r>
         <w:t>ALTERNATIVES</w:t>
       </w:r>
@@ -88,10 +83,10 @@
           <w:color w:val="70AD47" w:themeColor="accent6"/>
         </w:rPr>
       </w:pPr>
-      <w:bookmarkStart w:id="5" w:name="_2et92p0"/>
-      <w:bookmarkStart w:id="6" w:name="_tyjcwt"/>
+      <w:bookmarkStart w:id="4" w:name="_2et92p0"/>
+      <w:bookmarkStart w:id="5" w:name="_tyjcwt"/>
+      <w:bookmarkEnd w:id="4"/>
       <w:bookmarkEnd w:id="5"/>
-      <w:bookmarkEnd w:id="6"/>
       <w:r>
         <w:rPr>
           <w:color w:val="70AD47" w:themeColor="accent6"/>
@@ -121,15 +116,17 @@
           <w:color w:val="70AD47" w:themeColor="accent6"/>
         </w:rPr>
       </w:pPr>
-      <w:bookmarkStart w:id="7" w:name="_3dy6vkm"/>
-      <w:bookmarkEnd w:id="7"/>
+      <w:bookmarkStart w:id="6" w:name="_3dy6vkm"/>
+      <w:bookmarkEnd w:id="6"/>
       <w:r>
         <w:rPr>
           <w:color w:val="70AD47" w:themeColor="accent6"/>
         </w:rPr>
         <w:t>Firebase Functions</w:t>
       </w:r>
-    </w:p>
+      <w:bookmarkStart w:id="7" w:name="_GoBack"/>
+    </w:p>
+    <w:bookmarkEnd w:id="7"/>
     <w:p>
       <w:pPr>
         <w:pStyle w:val="Standard"/>
@@ -282,15 +279,8 @@
         <w:rPr>
           <w:color w:val="70AD47" w:themeColor="accent6"/>
         </w:rPr>
-        <w:lastRenderedPageBreak/>
         <w:t>Performance</w:t>
       </w:r>
-    </w:p>
-    <w:p>
-      <w:pPr>
-        <w:pStyle w:val="Heading1"/>
-        <w:spacing w:before="200"/>
-      </w:pPr>
       <w:bookmarkStart w:id="14" w:name="_1ksv4uv"/>
       <w:bookmarkStart w:id="15" w:name="_2jxsxqh"/>
       <w:bookmarkEnd w:id="14"/>
@@ -298,10 +288,23 @@
     </w:p>
     <w:p>
       <w:pPr>
+        <w:pStyle w:val="ListParagraph"/>
+        <w:numPr>
+          <w:ilvl w:val="0"/>
+          <w:numId w:val="14"/>
+        </w:numPr>
+      </w:pPr>
+      <w:r>
+        <w:t xml:space="preserve">Does the alternative send an email in an appropriate amount of time? </w:t>
+      </w:r>
+    </w:p>
+    <w:p>
+      <w:pPr>
         <w:pStyle w:val="Heading1"/>
         <w:spacing w:before="200"/>
       </w:pPr>
       <w:r>
+        <w:lastRenderedPageBreak/>
         <w:t>RESULTS</w:t>
       </w:r>
     </w:p>
@@ -373,16 +376,7 @@
         <w:t xml:space="preserve">As the applications are run on private servers, managing these servers can be time consuming and expensive. It must be ensured that these servers stay up </w:t>
       </w:r>
       <w:r>
-        <w:t>be</w:t>
-      </w:r>
-      <w:r>
-        <w:t xml:space="preserve"> and are</w:t>
-      </w:r>
-      <w:r>
-        <w:t xml:space="preserve"> able to </w:t>
-      </w:r>
-      <w:r>
-        <w:t xml:space="preserve">handle the load of user traffic </w:t>
+        <w:t xml:space="preserve">be and are able to handle the load of user traffic </w:t>
       </w:r>
       <w:r>
         <w:t>in order to keep the applications working</w:t>
@@ -418,24 +412,14 @@
       <w:r>
         <w:t xml:space="preserve">The On-Premise applications only require the user know how to code in JavaScript using the </w:t>
       </w:r>
-      <w:proofErr w:type="spellStart"/>
       <w:r>
         <w:t>NodeJS</w:t>
       </w:r>
-      <w:proofErr w:type="spellEnd"/>
       <w:r>
         <w:t xml:space="preserve"> framework and interact with the firebase. </w:t>
       </w:r>
       <w:r>
-        <w:t xml:space="preserve">Most web developers have extensive experience in JavaScript and so it should be easy for them to develop </w:t>
-      </w:r>
-      <w:proofErr w:type="spellStart"/>
-      <w:r>
-        <w:t>on-premise</w:t>
-      </w:r>
-      <w:proofErr w:type="spellEnd"/>
-      <w:r>
-        <w:t xml:space="preserve"> applications. </w:t>
+        <w:t xml:space="preserve">Most web developers have extensive experience in JavaScript and so it should be easy for them to develop on-premise applications. </w:t>
       </w:r>
     </w:p>
     <w:p>
@@ -460,15 +444,7 @@
         <w:pStyle w:val="Standard"/>
       </w:pPr>
       <w:r>
-        <w:t xml:space="preserve">The </w:t>
-      </w:r>
-      <w:proofErr w:type="spellStart"/>
-      <w:r>
-        <w:t>NodeJS</w:t>
-      </w:r>
-      <w:proofErr w:type="spellEnd"/>
-      <w:r>
-        <w:t xml:space="preserve"> framework and JavaScript language are both very well-documented,</w:t>
+        <w:t>The NodeJS framework and JavaScript language are both very well-documented,</w:t>
       </w:r>
       <w:r>
         <w:t xml:space="preserve"> information for either is highly accessible</w:t>
@@ -480,15 +456,7 @@
         <w:t>As the user-base is large</w:t>
       </w:r>
       <w:r>
-        <w:t xml:space="preserve"> support community for developing using </w:t>
-      </w:r>
-      <w:proofErr w:type="spellStart"/>
-      <w:r>
-        <w:t>NodeJS</w:t>
-      </w:r>
-      <w:proofErr w:type="spellEnd"/>
-      <w:r>
-        <w:t xml:space="preserve"> is </w:t>
+        <w:t xml:space="preserve"> support community for developing using NodeJS is </w:t>
       </w:r>
       <w:r>
         <w:t>extensive.</w:t>
@@ -513,11 +481,9 @@
       <w:pPr>
         <w:pStyle w:val="Standard"/>
       </w:pPr>
-    </w:p>
-    <w:p>
-      <w:pPr>
-        <w:pStyle w:val="Standard"/>
-      </w:pPr>
+      <w:r>
+        <w:t>The node.js application, component2onpremise, kept up with the firebase times, which is impressive considering the firebase function is back end of the firebase online application. This was always under 20 seconds, and allowed for quick testing.</w:t>
+      </w:r>
     </w:p>
     <w:p>
       <w:pPr>
@@ -605,19 +571,10 @@
         <w:pStyle w:val="Standard"/>
       </w:pPr>
       <w:r>
-        <w:lastRenderedPageBreak/>
         <w:t>Firebase functions are written in JavaScript</w:t>
       </w:r>
       <w:r>
-        <w:t xml:space="preserve"> running in the </w:t>
-      </w:r>
-      <w:proofErr w:type="spellStart"/>
-      <w:r>
-        <w:t>NodeJS</w:t>
-      </w:r>
-      <w:proofErr w:type="spellEnd"/>
-      <w:r>
-        <w:t xml:space="preserve"> environment with the ability to interact with Firebase triggers</w:t>
+        <w:t xml:space="preserve"> running in the NodeJS environment with the ability to interact with Firebase triggers</w:t>
       </w:r>
       <w:r>
         <w:t xml:space="preserve"> using the Firebase API</w:t>
@@ -658,6 +615,7 @@
         <w:rPr>
           <w:b/>
         </w:rPr>
+        <w:lastRenderedPageBreak/>
         <w:t>Support</w:t>
       </w:r>
     </w:p>
@@ -686,8 +644,11 @@
         <w:t>Performance</w:t>
       </w:r>
     </w:p>
-    <w:p/>
-    <w:p/>
+    <w:p>
+      <w:r>
+        <w:t xml:space="preserve">The backend application of using firebase functions to send emails was always fast, just like the node.js application, however could easily be influenced by the firebase backend, as at is reliant on it to work. </w:t>
+      </w:r>
+    </w:p>
     <w:p>
       <w:pPr>
         <w:pStyle w:val="Heading1"/>
@@ -714,15 +675,7 @@
         <w:t xml:space="preserve"> provided by Google’s documentation</w:t>
       </w:r>
       <w:r>
-        <w:t xml:space="preserve">. We believe this is worth the trade-off of having to program with the Firebase API instead of pure </w:t>
-      </w:r>
-      <w:proofErr w:type="spellStart"/>
-      <w:r>
-        <w:t>NodeJS</w:t>
-      </w:r>
-      <w:proofErr w:type="spellEnd"/>
-      <w:r>
-        <w:t xml:space="preserve"> as it is very easy to work with.</w:t>
+        <w:t>. We believe this is worth the trade-off of having to program with the Firebase API instead of pure NodeJS as it is very easy to work with.</w:t>
       </w:r>
     </w:p>
     <w:p>
@@ -749,13 +702,8 @@
       <w:pPr>
         <w:pStyle w:val="Standard"/>
       </w:pPr>
-      <w:proofErr w:type="gramStart"/>
-      <w:r>
-        <w:t>and</w:t>
-      </w:r>
-      <w:proofErr w:type="gramEnd"/>
-      <w:r>
-        <w:t xml:space="preserve"> on-par with On-Premise applications in:</w:t>
+      <w:r>
+        <w:t>and on-par with On-Premise applications in:</w:t>
       </w:r>
     </w:p>
     <w:p>
@@ -818,7 +766,7 @@
 </file>
 
 <file path=word/numbering.xml><?xml version="1.0" encoding="utf-8"?>
-<w:numbering xmlns:wpc="http://schemas.microsoft.com/office/word/2010/wordprocessingCanvas" xmlns:cx="http://schemas.microsoft.com/office/drawing/2014/chartex" xmlns:cx1="http://schemas.microsoft.com/office/drawing/2015/9/8/chartex" xmlns:mc="http://schemas.openxmlformats.org/markup-compatibility/2006" xmlns:o="urn:schemas-microsoft-com:office:office" xmlns:r="http://schemas.openxmlformats.org/officeDocument/2006/relationships" xmlns:m="http://schemas.openxmlformats.org/officeDocument/2006/math" xmlns:v="urn:schemas-microsoft-com:vml" xmlns:wp14="http://schemas.microsoft.com/office/word/2010/wordprocessingDrawing" xmlns:wp="http://schemas.openxmlformats.org/drawingml/2006/wordprocessingDrawing" xmlns:w10="urn:schemas-microsoft-com:office:word" xmlns:w="http://schemas.openxmlformats.org/wordprocessingml/2006/main" xmlns:w14="http://schemas.microsoft.com/office/word/2010/wordml" xmlns:w15="http://schemas.microsoft.com/office/word/2012/wordml" xmlns:w16se="http://schemas.microsoft.com/office/word/2015/wordml/symex" xmlns:wpg="http://schemas.microsoft.com/office/word/2010/wordprocessingGroup" xmlns:wpi="http://schemas.microsoft.com/office/word/2010/wordprocessingInk" xmlns:wne="http://schemas.microsoft.com/office/word/2006/wordml" xmlns:wps="http://schemas.microsoft.com/office/word/2010/wordprocessingShape" mc:Ignorable="w14 w15 w16se wp14">
+<w:numbering xmlns:wpc="http://schemas.microsoft.com/office/word/2010/wordprocessingCanvas" xmlns:cx="http://schemas.microsoft.com/office/drawing/2014/chartex" xmlns:cx1="http://schemas.microsoft.com/office/drawing/2015/9/8/chartex" xmlns:cx2="http://schemas.microsoft.com/office/drawing/2015/10/21/chartex" xmlns:cx3="http://schemas.microsoft.com/office/drawing/2016/5/9/chartex" xmlns:cx4="http://schemas.microsoft.com/office/drawing/2016/5/10/chartex" xmlns:cx5="http://schemas.microsoft.com/office/drawing/2016/5/11/chartex" xmlns:cx6="http://schemas.microsoft.com/office/drawing/2016/5/12/chartex" xmlns:cx7="http://schemas.microsoft.com/office/drawing/2016/5/13/chartex" xmlns:cx8="http://schemas.microsoft.com/office/drawing/2016/5/14/chartex" xmlns:mc="http://schemas.openxmlformats.org/markup-compatibility/2006" xmlns:aink="http://schemas.microsoft.com/office/drawing/2016/ink" xmlns:am3d="http://schemas.microsoft.com/office/drawing/2017/model3d" xmlns:o="urn:schemas-microsoft-com:office:office" xmlns:r="http://schemas.openxmlformats.org/officeDocument/2006/relationships" xmlns:m="http://schemas.openxmlformats.org/officeDocument/2006/math" xmlns:v="urn:schemas-microsoft-com:vml" xmlns:wp14="http://schemas.microsoft.com/office/word/2010/wordprocessingDrawing" xmlns:wp="http://schemas.openxmlformats.org/drawingml/2006/wordprocessingDrawing" xmlns:w10="urn:schemas-microsoft-com:office:word" xmlns:w="http://schemas.openxmlformats.org/wordprocessingml/2006/main" xmlns:w14="http://schemas.microsoft.com/office/word/2010/wordml" xmlns:w15="http://schemas.microsoft.com/office/word/2012/wordml" xmlns:w16cid="http://schemas.microsoft.com/office/word/2016/wordml/cid" xmlns:w16se="http://schemas.microsoft.com/office/word/2015/wordml/symex" xmlns:wpg="http://schemas.microsoft.com/office/word/2010/wordprocessingGroup" xmlns:wpi="http://schemas.microsoft.com/office/word/2010/wordprocessingInk" xmlns:wne="http://schemas.microsoft.com/office/word/2006/wordml" xmlns:wps="http://schemas.microsoft.com/office/word/2010/wordprocessingShape" mc:Ignorable="w14 w15 w16se w16cid wp14">
   <w:abstractNum w:abstractNumId="0" w15:restartNumberingAfterBreak="0">
     <w:nsid w:val="1FD85A9A"/>
     <w:multiLevelType w:val="multilevel"/>
@@ -1257,6 +1205,119 @@
     </w:lvl>
   </w:abstractNum>
   <w:abstractNum w:abstractNumId="4" w15:restartNumberingAfterBreak="0">
+    <w:nsid w:val="71505F83"/>
+    <w:multiLevelType w:val="hybridMultilevel"/>
+    <w:tmpl w:val="D1CAC88E"/>
+    <w:lvl w:ilvl="0" w:tplc="0C090001">
+      <w:start w:val="1"/>
+      <w:numFmt w:val="bullet"/>
+      <w:lvlText w:val=""/>
+      <w:lvlJc w:val="left"/>
+      <w:pPr>
+        <w:ind w:left="720" w:hanging="360"/>
+      </w:pPr>
+      <w:rPr>
+        <w:rFonts w:ascii="Symbol" w:hAnsi="Symbol" w:hint="default"/>
+      </w:rPr>
+    </w:lvl>
+    <w:lvl w:ilvl="1" w:tplc="0C090003" w:tentative="1">
+      <w:start w:val="1"/>
+      <w:numFmt w:val="bullet"/>
+      <w:lvlText w:val="o"/>
+      <w:lvlJc w:val="left"/>
+      <w:pPr>
+        <w:ind w:left="1440" w:hanging="360"/>
+      </w:pPr>
+      <w:rPr>
+        <w:rFonts w:ascii="Courier New" w:hAnsi="Courier New" w:cs="Courier New" w:hint="default"/>
+      </w:rPr>
+    </w:lvl>
+    <w:lvl w:ilvl="2" w:tplc="0C090005" w:tentative="1">
+      <w:start w:val="1"/>
+      <w:numFmt w:val="bullet"/>
+      <w:lvlText w:val=""/>
+      <w:lvlJc w:val="left"/>
+      <w:pPr>
+        <w:ind w:left="2160" w:hanging="360"/>
+      </w:pPr>
+      <w:rPr>
+        <w:rFonts w:ascii="Wingdings" w:hAnsi="Wingdings" w:hint="default"/>
+      </w:rPr>
+    </w:lvl>
+    <w:lvl w:ilvl="3" w:tplc="0C090001" w:tentative="1">
+      <w:start w:val="1"/>
+      <w:numFmt w:val="bullet"/>
+      <w:lvlText w:val=""/>
+      <w:lvlJc w:val="left"/>
+      <w:pPr>
+        <w:ind w:left="2880" w:hanging="360"/>
+      </w:pPr>
+      <w:rPr>
+        <w:rFonts w:ascii="Symbol" w:hAnsi="Symbol" w:hint="default"/>
+      </w:rPr>
+    </w:lvl>
+    <w:lvl w:ilvl="4" w:tplc="0C090003" w:tentative="1">
+      <w:start w:val="1"/>
+      <w:numFmt w:val="bullet"/>
+      <w:lvlText w:val="o"/>
+      <w:lvlJc w:val="left"/>
+      <w:pPr>
+        <w:ind w:left="3600" w:hanging="360"/>
+      </w:pPr>
+      <w:rPr>
+        <w:rFonts w:ascii="Courier New" w:hAnsi="Courier New" w:cs="Courier New" w:hint="default"/>
+      </w:rPr>
+    </w:lvl>
+    <w:lvl w:ilvl="5" w:tplc="0C090005" w:tentative="1">
+      <w:start w:val="1"/>
+      <w:numFmt w:val="bullet"/>
+      <w:lvlText w:val=""/>
+      <w:lvlJc w:val="left"/>
+      <w:pPr>
+        <w:ind w:left="4320" w:hanging="360"/>
+      </w:pPr>
+      <w:rPr>
+        <w:rFonts w:ascii="Wingdings" w:hAnsi="Wingdings" w:hint="default"/>
+      </w:rPr>
+    </w:lvl>
+    <w:lvl w:ilvl="6" w:tplc="0C090001" w:tentative="1">
+      <w:start w:val="1"/>
+      <w:numFmt w:val="bullet"/>
+      <w:lvlText w:val=""/>
+      <w:lvlJc w:val="left"/>
+      <w:pPr>
+        <w:ind w:left="5040" w:hanging="360"/>
+      </w:pPr>
+      <w:rPr>
+        <w:rFonts w:ascii="Symbol" w:hAnsi="Symbol" w:hint="default"/>
+      </w:rPr>
+    </w:lvl>
+    <w:lvl w:ilvl="7" w:tplc="0C090003" w:tentative="1">
+      <w:start w:val="1"/>
+      <w:numFmt w:val="bullet"/>
+      <w:lvlText w:val="o"/>
+      <w:lvlJc w:val="left"/>
+      <w:pPr>
+        <w:ind w:left="5760" w:hanging="360"/>
+      </w:pPr>
+      <w:rPr>
+        <w:rFonts w:ascii="Courier New" w:hAnsi="Courier New" w:cs="Courier New" w:hint="default"/>
+      </w:rPr>
+    </w:lvl>
+    <w:lvl w:ilvl="8" w:tplc="0C090005" w:tentative="1">
+      <w:start w:val="1"/>
+      <w:numFmt w:val="bullet"/>
+      <w:lvlText w:val=""/>
+      <w:lvlJc w:val="left"/>
+      <w:pPr>
+        <w:ind w:left="6480" w:hanging="360"/>
+      </w:pPr>
+      <w:rPr>
+        <w:rFonts w:ascii="Wingdings" w:hAnsi="Wingdings" w:hint="default"/>
+      </w:rPr>
+    </w:lvl>
+  </w:abstractNum>
+  <w:abstractNum w:abstractNumId="5" w15:restartNumberingAfterBreak="0">
     <w:nsid w:val="764F0FD5"/>
     <w:multiLevelType w:val="multilevel"/>
     <w:tmpl w:val="2556C5C0"/>
@@ -1370,7 +1431,7 @@
       </w:rPr>
     </w:lvl>
   </w:abstractNum>
-  <w:abstractNum w:abstractNumId="5" w15:restartNumberingAfterBreak="0">
+  <w:abstractNum w:abstractNumId="6" w15:restartNumberingAfterBreak="0">
     <w:nsid w:val="7B007651"/>
     <w:multiLevelType w:val="multilevel"/>
     <w:tmpl w:val="81DA1430"/>
@@ -1484,7 +1545,7 @@
       </w:rPr>
     </w:lvl>
   </w:abstractNum>
-  <w:abstractNum w:abstractNumId="6" w15:restartNumberingAfterBreak="0">
+  <w:abstractNum w:abstractNumId="7" w15:restartNumberingAfterBreak="0">
     <w:nsid w:val="7EE97587"/>
     <w:multiLevelType w:val="multilevel"/>
     <w:tmpl w:val="3F2E1448"/>
@@ -1599,16 +1660,16 @@
     </w:lvl>
   </w:abstractNum>
   <w:num w:numId="1">
-    <w:abstractNumId w:val="6"/>
+    <w:abstractNumId w:val="7"/>
   </w:num>
   <w:num w:numId="2">
     <w:abstractNumId w:val="1"/>
   </w:num>
   <w:num w:numId="3">
-    <w:abstractNumId w:val="4"/>
+    <w:abstractNumId w:val="5"/>
   </w:num>
   <w:num w:numId="4">
-    <w:abstractNumId w:val="5"/>
+    <w:abstractNumId w:val="6"/>
   </w:num>
   <w:num w:numId="5">
     <w:abstractNumId w:val="3"/>
@@ -1617,37 +1678,34 @@
     <w:abstractNumId w:val="0"/>
   </w:num>
   <w:num w:numId="7">
-    <w:abstractNumId w:val="6"/>
-    <w:lvlOverride w:ilvl="0"/>
+    <w:abstractNumId w:val="7"/>
   </w:num>
   <w:num w:numId="8">
-    <w:abstractNumId w:val="5"/>
-    <w:lvlOverride w:ilvl="0"/>
+    <w:abstractNumId w:val="6"/>
   </w:num>
   <w:num w:numId="9">
-    <w:abstractNumId w:val="4"/>
-    <w:lvlOverride w:ilvl="0"/>
+    <w:abstractNumId w:val="5"/>
   </w:num>
   <w:num w:numId="10">
     <w:abstractNumId w:val="0"/>
-    <w:lvlOverride w:ilvl="0"/>
   </w:num>
   <w:num w:numId="11">
     <w:abstractNumId w:val="1"/>
-    <w:lvlOverride w:ilvl="0"/>
   </w:num>
   <w:num w:numId="12">
     <w:abstractNumId w:val="3"/>
-    <w:lvlOverride w:ilvl="0"/>
   </w:num>
   <w:num w:numId="13">
     <w:abstractNumId w:val="2"/>
+  </w:num>
+  <w:num w:numId="14">
+    <w:abstractNumId w:val="4"/>
   </w:num>
 </w:numbering>
 </file>
 
 <file path=word/styles.xml><?xml version="1.0" encoding="utf-8"?>
-<w:styles xmlns:mc="http://schemas.openxmlformats.org/markup-compatibility/2006" xmlns:r="http://schemas.openxmlformats.org/officeDocument/2006/relationships" xmlns:w="http://schemas.openxmlformats.org/wordprocessingml/2006/main" xmlns:w14="http://schemas.microsoft.com/office/word/2010/wordml" xmlns:w15="http://schemas.microsoft.com/office/word/2012/wordml" xmlns:w16se="http://schemas.microsoft.com/office/word/2015/wordml/symex" mc:Ignorable="w14 w15 w16se">
+<w:styles xmlns:mc="http://schemas.openxmlformats.org/markup-compatibility/2006" xmlns:r="http://schemas.openxmlformats.org/officeDocument/2006/relationships" xmlns:w="http://schemas.openxmlformats.org/wordprocessingml/2006/main" xmlns:w14="http://schemas.microsoft.com/office/word/2010/wordml" xmlns:w15="http://schemas.microsoft.com/office/word/2012/wordml" xmlns:w16cid="http://schemas.microsoft.com/office/word/2016/wordml/cid" xmlns:w16se="http://schemas.microsoft.com/office/word/2015/wordml/symex" mc:Ignorable="w14 w15 w16se w16cid">
   <w:docDefaults>
     <w:rPrDefault>
       <w:rPr>
@@ -1663,7 +1721,7 @@
       </w:pPr>
     </w:pPrDefault>
   </w:docDefaults>
-  <w:latentStyles w:defLockedState="0" w:defUIPriority="99" w:defSemiHidden="0" w:defUnhideWhenUsed="0" w:defQFormat="0" w:count="371">
+  <w:latentStyles w:defLockedState="0" w:defUIPriority="99" w:defSemiHidden="0" w:defUnhideWhenUsed="0" w:defQFormat="0" w:count="375">
     <w:lsdException w:name="Normal" w:uiPriority="0" w:qFormat="1"/>
     <w:lsdException w:name="heading 1" w:uiPriority="9" w:qFormat="1"/>
     <w:lsdException w:name="heading 2" w:semiHidden="1" w:uiPriority="9" w:unhideWhenUsed="1" w:qFormat="1"/>
@@ -1769,7 +1827,6 @@
     <w:lsdException w:name="HTML Sample" w:semiHidden="1" w:unhideWhenUsed="1"/>
     <w:lsdException w:name="HTML Typewriter" w:semiHidden="1" w:unhideWhenUsed="1"/>
     <w:lsdException w:name="HTML Variable" w:semiHidden="1" w:unhideWhenUsed="1"/>
-    <w:lsdException w:name="Normal Table" w:semiHidden="1" w:unhideWhenUsed="1"/>
     <w:lsdException w:name="annotation subject" w:semiHidden="1" w:unhideWhenUsed="1"/>
     <w:lsdException w:name="No List" w:semiHidden="1" w:unhideWhenUsed="1"/>
     <w:lsdException w:name="Outline List 1" w:semiHidden="1" w:unhideWhenUsed="1"/>
@@ -1813,10 +1870,8 @@
     <w:lsdException w:name="Table Elegant" w:semiHidden="1" w:unhideWhenUsed="1"/>
     <w:lsdException w:name="Table Professional" w:semiHidden="1" w:unhideWhenUsed="1"/>
     <w:lsdException w:name="Table Subtle 1" w:semiHidden="1" w:unhideWhenUsed="1"/>
-    <w:lsdException w:name="Table Subtle 2" w:semiHidden="1" w:unhideWhenUsed="1"/>
     <w:lsdException w:name="Table Web 1" w:semiHidden="1" w:unhideWhenUsed="1"/>
     <w:lsdException w:name="Table Web 2" w:semiHidden="1" w:unhideWhenUsed="1"/>
-    <w:lsdException w:name="Table Web 3" w:semiHidden="1" w:unhideWhenUsed="1"/>
     <w:lsdException w:name="Balloon Text" w:semiHidden="1" w:unhideWhenUsed="1"/>
     <w:lsdException w:name="Table Grid" w:uiPriority="39"/>
     <w:lsdException w:name="Table Theme" w:semiHidden="1" w:unhideWhenUsed="1"/>
@@ -2035,6 +2090,10 @@
     <w:lsdException w:name="List Table 5 Dark Accent 6" w:uiPriority="50"/>
     <w:lsdException w:name="List Table 6 Colorful Accent 6" w:uiPriority="51"/>
     <w:lsdException w:name="List Table 7 Colorful Accent 6" w:uiPriority="52"/>
+    <w:lsdException w:name="Mention" w:semiHidden="1" w:unhideWhenUsed="1"/>
+    <w:lsdException w:name="Smart Hyperlink" w:semiHidden="1" w:unhideWhenUsed="1"/>
+    <w:lsdException w:name="Hashtag" w:semiHidden="1" w:unhideWhenUsed="1"/>
+    <w:lsdException w:name="Unresolved Mention" w:semiHidden="1" w:unhideWhenUsed="1"/>
   </w:latentStyles>
   <w:style w:type="paragraph" w:default="1" w:styleId="Normal">
     <w:name w:val="Normal"/>
@@ -2764,6 +2823,17 @@
     <w:rsid w:val="00B16D2D"/>
     <w:pPr>
       <w:outlineLvl w:val="9"/>
+    </w:pPr>
+  </w:style>
+  <w:style w:type="paragraph" w:styleId="ListParagraph">
+    <w:name w:val="List Paragraph"/>
+    <w:basedOn w:val="Normal"/>
+    <w:uiPriority w:val="34"/>
+    <w:qFormat/>
+    <w:rsid w:val="00CB29BA"/>
+    <w:pPr>
+      <w:ind w:left="720"/>
+      <w:contextualSpacing/>
     </w:pPr>
   </w:style>
 </w:styles>

</xml_diff>

<commit_message>
Add performance consideration to recommendation
</commit_message>
<xml_diff>
--- a/Analysis of Alternatives.docx
+++ b/Analysis of Alternatives.docx
@@ -1,6 +1,6 @@
 
 <file path=word/document.xml><?xml version="1.0" encoding="utf-8"?>
-<w:document xmlns:wpc="http://schemas.microsoft.com/office/word/2010/wordprocessingCanvas" xmlns:cx="http://schemas.microsoft.com/office/drawing/2014/chartex" xmlns:cx1="http://schemas.microsoft.com/office/drawing/2015/9/8/chartex" xmlns:cx2="http://schemas.microsoft.com/office/drawing/2015/10/21/chartex" xmlns:cx3="http://schemas.microsoft.com/office/drawing/2016/5/9/chartex" xmlns:cx4="http://schemas.microsoft.com/office/drawing/2016/5/10/chartex" xmlns:cx5="http://schemas.microsoft.com/office/drawing/2016/5/11/chartex" xmlns:cx6="http://schemas.microsoft.com/office/drawing/2016/5/12/chartex" xmlns:cx7="http://schemas.microsoft.com/office/drawing/2016/5/13/chartex" xmlns:cx8="http://schemas.microsoft.com/office/drawing/2016/5/14/chartex" xmlns:mc="http://schemas.openxmlformats.org/markup-compatibility/2006" xmlns:aink="http://schemas.microsoft.com/office/drawing/2016/ink" xmlns:am3d="http://schemas.microsoft.com/office/drawing/2017/model3d" xmlns:o="urn:schemas-microsoft-com:office:office" xmlns:r="http://schemas.openxmlformats.org/officeDocument/2006/relationships" xmlns:m="http://schemas.openxmlformats.org/officeDocument/2006/math" xmlns:v="urn:schemas-microsoft-com:vml" xmlns:wp14="http://schemas.microsoft.com/office/word/2010/wordprocessingDrawing" xmlns:wp="http://schemas.openxmlformats.org/drawingml/2006/wordprocessingDrawing" xmlns:w10="urn:schemas-microsoft-com:office:word" xmlns:w="http://schemas.openxmlformats.org/wordprocessingml/2006/main" xmlns:w14="http://schemas.microsoft.com/office/word/2010/wordml" xmlns:w15="http://schemas.microsoft.com/office/word/2012/wordml" xmlns:w16cid="http://schemas.microsoft.com/office/word/2016/wordml/cid" xmlns:w16se="http://schemas.microsoft.com/office/word/2015/wordml/symex" xmlns:wpg="http://schemas.microsoft.com/office/word/2010/wordprocessingGroup" xmlns:wpi="http://schemas.microsoft.com/office/word/2010/wordprocessingInk" xmlns:wne="http://schemas.microsoft.com/office/word/2006/wordml" xmlns:wps="http://schemas.microsoft.com/office/word/2010/wordprocessingShape" mc:Ignorable="w14 w15 w16se w16cid wp14">
+<w:document xmlns:wpc="http://schemas.microsoft.com/office/word/2010/wordprocessingCanvas" xmlns:cx="http://schemas.microsoft.com/office/drawing/2014/chartex" xmlns:cx1="http://schemas.microsoft.com/office/drawing/2015/9/8/chartex" xmlns:mc="http://schemas.openxmlformats.org/markup-compatibility/2006" xmlns:o="urn:schemas-microsoft-com:office:office" xmlns:r="http://schemas.openxmlformats.org/officeDocument/2006/relationships" xmlns:m="http://schemas.openxmlformats.org/officeDocument/2006/math" xmlns:v="urn:schemas-microsoft-com:vml" xmlns:wp14="http://schemas.microsoft.com/office/word/2010/wordprocessingDrawing" xmlns:wp="http://schemas.openxmlformats.org/drawingml/2006/wordprocessingDrawing" xmlns:w10="urn:schemas-microsoft-com:office:word" xmlns:w="http://schemas.openxmlformats.org/wordprocessingml/2006/main" xmlns:w14="http://schemas.microsoft.com/office/word/2010/wordml" xmlns:w15="http://schemas.microsoft.com/office/word/2012/wordml" xmlns:w16se="http://schemas.microsoft.com/office/word/2015/wordml/symex" xmlns:wpg="http://schemas.microsoft.com/office/word/2010/wordprocessingGroup" xmlns:wpi="http://schemas.microsoft.com/office/word/2010/wordprocessingInk" xmlns:wne="http://schemas.microsoft.com/office/word/2006/wordml" xmlns:wps="http://schemas.microsoft.com/office/word/2010/wordprocessingShape" mc:Ignorable="w14 w15 w16se wp14">
   <w:body>
     <w:p>
       <w:pPr>
@@ -124,9 +124,7 @@
         </w:rPr>
         <w:t>Firebase Functions</w:t>
       </w:r>
-      <w:bookmarkStart w:id="7" w:name="_GoBack"/>
-    </w:p>
-    <w:bookmarkEnd w:id="7"/>
+    </w:p>
     <w:p>
       <w:pPr>
         <w:pStyle w:val="Standard"/>
@@ -143,10 +141,10 @@
         <w:pStyle w:val="Heading1"/>
         <w:spacing w:before="200"/>
       </w:pPr>
-      <w:bookmarkStart w:id="8" w:name="_1t3h5sf"/>
-      <w:bookmarkStart w:id="9" w:name="_17dp8vu"/>
+      <w:bookmarkStart w:id="7" w:name="_1t3h5sf"/>
+      <w:bookmarkStart w:id="8" w:name="_17dp8vu"/>
+      <w:bookmarkEnd w:id="7"/>
       <w:bookmarkEnd w:id="8"/>
-      <w:bookmarkEnd w:id="9"/>
       <w:r>
         <w:t>CRITERIA</w:t>
       </w:r>
@@ -167,8 +165,8 @@
           <w:color w:val="70AD47" w:themeColor="accent6"/>
         </w:rPr>
       </w:pPr>
-      <w:bookmarkStart w:id="10" w:name="_3rdcrjn"/>
-      <w:bookmarkEnd w:id="10"/>
+      <w:bookmarkStart w:id="9" w:name="_3rdcrjn"/>
+      <w:bookmarkEnd w:id="9"/>
       <w:r>
         <w:rPr>
           <w:color w:val="70AD47" w:themeColor="accent6"/>
@@ -198,8 +196,8 @@
           <w:color w:val="70AD47" w:themeColor="accent6"/>
         </w:rPr>
       </w:pPr>
-      <w:bookmarkStart w:id="11" w:name="_26in1rg"/>
-      <w:bookmarkEnd w:id="11"/>
+      <w:bookmarkStart w:id="10" w:name="_26in1rg"/>
+      <w:bookmarkEnd w:id="10"/>
       <w:r>
         <w:rPr>
           <w:color w:val="70AD47" w:themeColor="accent6"/>
@@ -234,8 +232,8 @@
           <w:color w:val="70AD47" w:themeColor="accent6"/>
         </w:rPr>
       </w:pPr>
-      <w:bookmarkStart w:id="12" w:name="_lnxbz9"/>
-      <w:bookmarkEnd w:id="12"/>
+      <w:bookmarkStart w:id="11" w:name="_lnxbz9"/>
+      <w:bookmarkEnd w:id="11"/>
       <w:r>
         <w:rPr>
           <w:color w:val="70AD47" w:themeColor="accent6"/>
@@ -273,18 +271,18 @@
           <w:color w:val="70AD47" w:themeColor="accent6"/>
         </w:rPr>
       </w:pPr>
-      <w:bookmarkStart w:id="13" w:name="_35nkun2"/>
+      <w:bookmarkStart w:id="12" w:name="_35nkun2"/>
+      <w:bookmarkEnd w:id="12"/>
+      <w:r>
+        <w:rPr>
+          <w:color w:val="70AD47" w:themeColor="accent6"/>
+        </w:rPr>
+        <w:t>Performance</w:t>
+      </w:r>
+      <w:bookmarkStart w:id="13" w:name="_1ksv4uv"/>
+      <w:bookmarkStart w:id="14" w:name="_2jxsxqh"/>
       <w:bookmarkEnd w:id="13"/>
-      <w:r>
-        <w:rPr>
-          <w:color w:val="70AD47" w:themeColor="accent6"/>
-        </w:rPr>
-        <w:t>Performance</w:t>
-      </w:r>
-      <w:bookmarkStart w:id="14" w:name="_1ksv4uv"/>
-      <w:bookmarkStart w:id="15" w:name="_2jxsxqh"/>
       <w:bookmarkEnd w:id="14"/>
-      <w:bookmarkEnd w:id="15"/>
     </w:p>
     <w:p>
       <w:pPr>
@@ -324,8 +322,8 @@
           <w:color w:val="70AD47" w:themeColor="accent6"/>
         </w:rPr>
       </w:pPr>
-      <w:bookmarkStart w:id="16" w:name="_h4alba4kdi05"/>
-      <w:bookmarkEnd w:id="16"/>
+      <w:bookmarkStart w:id="15" w:name="_h4alba4kdi05"/>
+      <w:bookmarkEnd w:id="15"/>
       <w:r>
         <w:rPr>
           <w:color w:val="70AD47" w:themeColor="accent6"/>
@@ -359,8 +357,8 @@
           <w:b/>
         </w:rPr>
       </w:pPr>
-      <w:bookmarkStart w:id="17" w:name="_3j2qqm3"/>
-      <w:bookmarkEnd w:id="17"/>
+      <w:bookmarkStart w:id="16" w:name="_3j2qqm3"/>
+      <w:bookmarkEnd w:id="16"/>
       <w:r>
         <w:rPr>
           <w:b/>
@@ -396,8 +394,8 @@
           <w:b/>
         </w:rPr>
       </w:pPr>
-      <w:bookmarkStart w:id="18" w:name="_1y810tw"/>
-      <w:bookmarkEnd w:id="18"/>
+      <w:bookmarkStart w:id="17" w:name="_1y810tw"/>
+      <w:bookmarkEnd w:id="17"/>
       <w:r>
         <w:rPr>
           <w:b/>
@@ -430,8 +428,8 @@
           <w:b/>
         </w:rPr>
       </w:pPr>
-      <w:bookmarkStart w:id="19" w:name="_4i7ojhp"/>
-      <w:bookmarkEnd w:id="19"/>
+      <w:bookmarkStart w:id="18" w:name="_4i7ojhp"/>
+      <w:bookmarkEnd w:id="18"/>
       <w:r>
         <w:rPr>
           <w:b/>
@@ -493,12 +491,12 @@
           <w:color w:val="70AD47" w:themeColor="accent6"/>
         </w:rPr>
       </w:pPr>
-      <w:bookmarkStart w:id="20" w:name="_2xcytpi"/>
-      <w:bookmarkStart w:id="21" w:name="_3whwml4"/>
-      <w:bookmarkStart w:id="22" w:name="_23ckvvd"/>
+      <w:bookmarkStart w:id="19" w:name="_2xcytpi"/>
+      <w:bookmarkStart w:id="20" w:name="_3whwml4"/>
+      <w:bookmarkStart w:id="21" w:name="_23ckvvd"/>
+      <w:bookmarkEnd w:id="19"/>
       <w:bookmarkEnd w:id="20"/>
       <w:bookmarkEnd w:id="21"/>
-      <w:bookmarkEnd w:id="22"/>
       <w:r>
         <w:rPr>
           <w:color w:val="70AD47" w:themeColor="accent6"/>
@@ -520,8 +518,8 @@
           <w:b/>
         </w:rPr>
       </w:pPr>
-      <w:bookmarkStart w:id="23" w:name="_ihv636"/>
-      <w:bookmarkEnd w:id="23"/>
+      <w:bookmarkStart w:id="22" w:name="_ihv636"/>
+      <w:bookmarkEnd w:id="22"/>
       <w:r>
         <w:rPr>
           <w:b/>
@@ -557,8 +555,8 @@
           <w:b/>
         </w:rPr>
       </w:pPr>
-      <w:bookmarkStart w:id="24" w:name="_32hioqz"/>
-      <w:bookmarkEnd w:id="24"/>
+      <w:bookmarkStart w:id="23" w:name="_32hioqz"/>
+      <w:bookmarkEnd w:id="23"/>
       <w:r>
         <w:rPr>
           <w:b/>
@@ -609,8 +607,8 @@
           <w:b/>
         </w:rPr>
       </w:pPr>
-      <w:bookmarkStart w:id="25" w:name="_1hmsyys"/>
-      <w:bookmarkEnd w:id="25"/>
+      <w:bookmarkStart w:id="24" w:name="_1hmsyys"/>
+      <w:bookmarkEnd w:id="24"/>
       <w:r>
         <w:rPr>
           <w:b/>
@@ -635,8 +633,8 @@
           <w:b/>
         </w:rPr>
       </w:pPr>
-      <w:bookmarkStart w:id="26" w:name="_41mghml"/>
-      <w:bookmarkEnd w:id="26"/>
+      <w:bookmarkStart w:id="25" w:name="_41mghml"/>
+      <w:bookmarkEnd w:id="25"/>
       <w:r>
         <w:rPr>
           <w:b/>
@@ -654,29 +652,46 @@
         <w:pStyle w:val="Heading1"/>
         <w:spacing w:before="200"/>
       </w:pPr>
-      <w:bookmarkStart w:id="27" w:name="_2grqrue"/>
-      <w:bookmarkStart w:id="28" w:name="_3fwokq0"/>
-      <w:bookmarkStart w:id="29" w:name="_gbogodq08fwf"/>
+      <w:bookmarkStart w:id="26" w:name="_2grqrue"/>
+      <w:bookmarkStart w:id="27" w:name="_3fwokq0"/>
+      <w:bookmarkStart w:id="28" w:name="_gbogodq08fwf"/>
+      <w:bookmarkEnd w:id="26"/>
       <w:bookmarkEnd w:id="27"/>
       <w:bookmarkEnd w:id="28"/>
+      <w:r>
+        <w:t>Recommendation</w:t>
+      </w:r>
+    </w:p>
+    <w:p>
+      <w:pPr>
+        <w:pStyle w:val="Standard"/>
+      </w:pPr>
+      <w:r>
+        <w:t>Our recommendation is that Firebase functions are used over On-Premise applications. Firebase functions are much easier to manage, automatically scale and have an abundance of support</w:t>
+      </w:r>
+      <w:r>
+        <w:t xml:space="preserve"> provided by Google’s documentation</w:t>
+      </w:r>
+      <w:r>
+        <w:t>. We believe this is worth the trade-off of having to program with the Firebase API instead of pure NodeJS as it is very easy to work with.</w:t>
+      </w:r>
+      <w:r>
+        <w:t xml:space="preserve"> </w:t>
+      </w:r>
+      <w:r>
+        <w:t xml:space="preserve">Firebase functions </w:t>
+      </w:r>
+      <w:r>
+        <w:t xml:space="preserve">also </w:t>
+      </w:r>
+      <w:r>
+        <w:t>perform just as fast as On-Premise applications</w:t>
+      </w:r>
+      <w:r>
+        <w:t>.</w:t>
+      </w:r>
+      <w:bookmarkStart w:id="29" w:name="_GoBack"/>
       <w:bookmarkEnd w:id="29"/>
-      <w:r>
-        <w:t>Recommendation</w:t>
-      </w:r>
-    </w:p>
-    <w:p>
-      <w:pPr>
-        <w:pStyle w:val="Standard"/>
-      </w:pPr>
-      <w:r>
-        <w:t>Our recommendation is that Firebase functions are used over On-Premise applications. Firebase functions are much easier to manage, automatically scale and have an abundance of support</w:t>
-      </w:r>
-      <w:r>
-        <w:t xml:space="preserve"> provided by Google’s documentation</w:t>
-      </w:r>
-      <w:r>
-        <w:t>. We believe this is worth the trade-off of having to program with the Firebase API instead of pure NodeJS as it is very easy to work with.</w:t>
-      </w:r>
     </w:p>
     <w:p>
       <w:pPr>
@@ -716,6 +731,18 @@
       </w:pPr>
       <w:r>
         <w:t>Support</w:t>
+      </w:r>
+    </w:p>
+    <w:p>
+      <w:pPr>
+        <w:pStyle w:val="Standard"/>
+        <w:numPr>
+          <w:ilvl w:val="0"/>
+          <w:numId w:val="13"/>
+        </w:numPr>
+      </w:pPr>
+      <w:r>
+        <w:t>Performance</w:t>
       </w:r>
     </w:p>
     <w:p>
@@ -766,7 +793,7 @@
 </file>
 
 <file path=word/numbering.xml><?xml version="1.0" encoding="utf-8"?>
-<w:numbering xmlns:wpc="http://schemas.microsoft.com/office/word/2010/wordprocessingCanvas" xmlns:cx="http://schemas.microsoft.com/office/drawing/2014/chartex" xmlns:cx1="http://schemas.microsoft.com/office/drawing/2015/9/8/chartex" xmlns:cx2="http://schemas.microsoft.com/office/drawing/2015/10/21/chartex" xmlns:cx3="http://schemas.microsoft.com/office/drawing/2016/5/9/chartex" xmlns:cx4="http://schemas.microsoft.com/office/drawing/2016/5/10/chartex" xmlns:cx5="http://schemas.microsoft.com/office/drawing/2016/5/11/chartex" xmlns:cx6="http://schemas.microsoft.com/office/drawing/2016/5/12/chartex" xmlns:cx7="http://schemas.microsoft.com/office/drawing/2016/5/13/chartex" xmlns:cx8="http://schemas.microsoft.com/office/drawing/2016/5/14/chartex" xmlns:mc="http://schemas.openxmlformats.org/markup-compatibility/2006" xmlns:aink="http://schemas.microsoft.com/office/drawing/2016/ink" xmlns:am3d="http://schemas.microsoft.com/office/drawing/2017/model3d" xmlns:o="urn:schemas-microsoft-com:office:office" xmlns:r="http://schemas.openxmlformats.org/officeDocument/2006/relationships" xmlns:m="http://schemas.openxmlformats.org/officeDocument/2006/math" xmlns:v="urn:schemas-microsoft-com:vml" xmlns:wp14="http://schemas.microsoft.com/office/word/2010/wordprocessingDrawing" xmlns:wp="http://schemas.openxmlformats.org/drawingml/2006/wordprocessingDrawing" xmlns:w10="urn:schemas-microsoft-com:office:word" xmlns:w="http://schemas.openxmlformats.org/wordprocessingml/2006/main" xmlns:w14="http://schemas.microsoft.com/office/word/2010/wordml" xmlns:w15="http://schemas.microsoft.com/office/word/2012/wordml" xmlns:w16cid="http://schemas.microsoft.com/office/word/2016/wordml/cid" xmlns:w16se="http://schemas.microsoft.com/office/word/2015/wordml/symex" xmlns:wpg="http://schemas.microsoft.com/office/word/2010/wordprocessingGroup" xmlns:wpi="http://schemas.microsoft.com/office/word/2010/wordprocessingInk" xmlns:wne="http://schemas.microsoft.com/office/word/2006/wordml" xmlns:wps="http://schemas.microsoft.com/office/word/2010/wordprocessingShape" mc:Ignorable="w14 w15 w16se w16cid wp14">
+<w:numbering xmlns:wpc="http://schemas.microsoft.com/office/word/2010/wordprocessingCanvas" xmlns:cx="http://schemas.microsoft.com/office/drawing/2014/chartex" xmlns:cx1="http://schemas.microsoft.com/office/drawing/2015/9/8/chartex" xmlns:mc="http://schemas.openxmlformats.org/markup-compatibility/2006" xmlns:o="urn:schemas-microsoft-com:office:office" xmlns:r="http://schemas.openxmlformats.org/officeDocument/2006/relationships" xmlns:m="http://schemas.openxmlformats.org/officeDocument/2006/math" xmlns:v="urn:schemas-microsoft-com:vml" xmlns:wp14="http://schemas.microsoft.com/office/word/2010/wordprocessingDrawing" xmlns:wp="http://schemas.openxmlformats.org/drawingml/2006/wordprocessingDrawing" xmlns:w10="urn:schemas-microsoft-com:office:word" xmlns:w="http://schemas.openxmlformats.org/wordprocessingml/2006/main" xmlns:w14="http://schemas.microsoft.com/office/word/2010/wordml" xmlns:w15="http://schemas.microsoft.com/office/word/2012/wordml" xmlns:w16se="http://schemas.microsoft.com/office/word/2015/wordml/symex" xmlns:wpg="http://schemas.microsoft.com/office/word/2010/wordprocessingGroup" xmlns:wpi="http://schemas.microsoft.com/office/word/2010/wordprocessingInk" xmlns:wne="http://schemas.microsoft.com/office/word/2006/wordml" xmlns:wps="http://schemas.microsoft.com/office/word/2010/wordprocessingShape" mc:Ignorable="w14 w15 w16se wp14">
   <w:abstractNum w:abstractNumId="0" w15:restartNumberingAfterBreak="0">
     <w:nsid w:val="1FD85A9A"/>
     <w:multiLevelType w:val="multilevel"/>
@@ -1705,7 +1732,7 @@
 </file>
 
 <file path=word/styles.xml><?xml version="1.0" encoding="utf-8"?>
-<w:styles xmlns:mc="http://schemas.openxmlformats.org/markup-compatibility/2006" xmlns:r="http://schemas.openxmlformats.org/officeDocument/2006/relationships" xmlns:w="http://schemas.openxmlformats.org/wordprocessingml/2006/main" xmlns:w14="http://schemas.microsoft.com/office/word/2010/wordml" xmlns:w15="http://schemas.microsoft.com/office/word/2012/wordml" xmlns:w16cid="http://schemas.microsoft.com/office/word/2016/wordml/cid" xmlns:w16se="http://schemas.microsoft.com/office/word/2015/wordml/symex" mc:Ignorable="w14 w15 w16se w16cid">
+<w:styles xmlns:mc="http://schemas.openxmlformats.org/markup-compatibility/2006" xmlns:r="http://schemas.openxmlformats.org/officeDocument/2006/relationships" xmlns:w="http://schemas.openxmlformats.org/wordprocessingml/2006/main" xmlns:w14="http://schemas.microsoft.com/office/word/2010/wordml" xmlns:w15="http://schemas.microsoft.com/office/word/2012/wordml" xmlns:w16se="http://schemas.microsoft.com/office/word/2015/wordml/symex" mc:Ignorable="w14 w15 w16se">
   <w:docDefaults>
     <w:rPrDefault>
       <w:rPr>
@@ -1721,7 +1748,7 @@
       </w:pPr>
     </w:pPrDefault>
   </w:docDefaults>
-  <w:latentStyles w:defLockedState="0" w:defUIPriority="99" w:defSemiHidden="0" w:defUnhideWhenUsed="0" w:defQFormat="0" w:count="375">
+  <w:latentStyles w:defLockedState="0" w:defUIPriority="99" w:defSemiHidden="0" w:defUnhideWhenUsed="0" w:defQFormat="0" w:count="371">
     <w:lsdException w:name="Normal" w:uiPriority="0" w:qFormat="1"/>
     <w:lsdException w:name="heading 1" w:uiPriority="9" w:qFormat="1"/>
     <w:lsdException w:name="heading 2" w:semiHidden="1" w:uiPriority="9" w:unhideWhenUsed="1" w:qFormat="1"/>
@@ -1827,6 +1854,7 @@
     <w:lsdException w:name="HTML Sample" w:semiHidden="1" w:unhideWhenUsed="1"/>
     <w:lsdException w:name="HTML Typewriter" w:semiHidden="1" w:unhideWhenUsed="1"/>
     <w:lsdException w:name="HTML Variable" w:semiHidden="1" w:unhideWhenUsed="1"/>
+    <w:lsdException w:name="Normal Table" w:semiHidden="1" w:unhideWhenUsed="1"/>
     <w:lsdException w:name="annotation subject" w:semiHidden="1" w:unhideWhenUsed="1"/>
     <w:lsdException w:name="No List" w:semiHidden="1" w:unhideWhenUsed="1"/>
     <w:lsdException w:name="Outline List 1" w:semiHidden="1" w:unhideWhenUsed="1"/>
@@ -1870,8 +1898,10 @@
     <w:lsdException w:name="Table Elegant" w:semiHidden="1" w:unhideWhenUsed="1"/>
     <w:lsdException w:name="Table Professional" w:semiHidden="1" w:unhideWhenUsed="1"/>
     <w:lsdException w:name="Table Subtle 1" w:semiHidden="1" w:unhideWhenUsed="1"/>
+    <w:lsdException w:name="Table Subtle 2" w:semiHidden="1" w:unhideWhenUsed="1"/>
     <w:lsdException w:name="Table Web 1" w:semiHidden="1" w:unhideWhenUsed="1"/>
     <w:lsdException w:name="Table Web 2" w:semiHidden="1" w:unhideWhenUsed="1"/>
+    <w:lsdException w:name="Table Web 3" w:semiHidden="1" w:unhideWhenUsed="1"/>
     <w:lsdException w:name="Balloon Text" w:semiHidden="1" w:unhideWhenUsed="1"/>
     <w:lsdException w:name="Table Grid" w:uiPriority="39"/>
     <w:lsdException w:name="Table Theme" w:semiHidden="1" w:unhideWhenUsed="1"/>
@@ -2090,10 +2120,6 @@
     <w:lsdException w:name="List Table 5 Dark Accent 6" w:uiPriority="50"/>
     <w:lsdException w:name="List Table 6 Colorful Accent 6" w:uiPriority="51"/>
     <w:lsdException w:name="List Table 7 Colorful Accent 6" w:uiPriority="52"/>
-    <w:lsdException w:name="Mention" w:semiHidden="1" w:unhideWhenUsed="1"/>
-    <w:lsdException w:name="Smart Hyperlink" w:semiHidden="1" w:unhideWhenUsed="1"/>
-    <w:lsdException w:name="Hashtag" w:semiHidden="1" w:unhideWhenUsed="1"/>
-    <w:lsdException w:name="Unresolved Mention" w:semiHidden="1" w:unhideWhenUsed="1"/>
   </w:latentStyles>
   <w:style w:type="paragraph" w:default="1" w:styleId="Normal">
     <w:name w:val="Normal"/>

</xml_diff>